<commit_message>
adding permutations to results
</commit_message>
<xml_diff>
--- a/paper/Notes_AddResults_v2.docx
+++ b/paper/Notes_AddResults_v2.docx
@@ -192,7 +192,6 @@
           <w:strike/>
         </w:rPr>
       </w:pPr>
-      <w:bookmarkStart w:id="0" w:name="_GoBack"/>
       <w:r>
         <w:rPr>
           <w:strike/>
@@ -200,7 +199,6 @@
         <w:t xml:space="preserve">85% of the 23,898 hosts genes were differentially expressed among the B. cinerea isolates, as such we included all transcripts in our eQTL analysis. </w:t>
       </w:r>
     </w:p>
-    <w:bookmarkEnd w:id="0"/>
     <w:p>
       <w:pPr>
         <w:pStyle w:val="ListParagraph"/>
@@ -785,44 +783,44 @@
           <w:strike/>
         </w:rPr>
       </w:pPr>
-      <w:bookmarkStart w:id="1" w:name="_Hlk955552"/>
+      <w:bookmarkStart w:id="0" w:name="_Hlk955552"/>
       <w:r>
         <w:rPr>
           <w:strike/>
         </w:rPr>
         <w:t xml:space="preserve">Bcin16g01950 (At peak) (Glycoside hydrolase, family 63): </w:t>
       </w:r>
+      <w:bookmarkEnd w:id="0"/>
+      <w:r>
+        <w:rPr>
+          <w:strike/>
+        </w:rPr>
+        <w:t>A secreted glycoside hydrolase which gives some idea of the direct mechanism of targeting A. thaliana gene expression.</w:t>
+      </w:r>
+    </w:p>
+    <w:p>
+      <w:pPr>
+        <w:pStyle w:val="ListParagraph"/>
+        <w:numPr>
+          <w:ilvl w:val="2"/>
+          <w:numId w:val="1"/>
+        </w:numPr>
+        <w:rPr>
+          <w:strike/>
+        </w:rPr>
+      </w:pPr>
+      <w:bookmarkStart w:id="1" w:name="_Hlk955382"/>
+      <w:r>
+        <w:rPr>
+          <w:strike/>
+        </w:rPr>
+        <w:t xml:space="preserve">Bcin12g00330 (Topoisomerase II-associated protein PAT1) and Bcin09g06590 (Helicase) </w:t>
+      </w:r>
       <w:bookmarkEnd w:id="1"/>
       <w:r>
         <w:rPr>
           <w:strike/>
         </w:rPr>
-        <w:t>A secreted glycoside hydrolase which gives some idea of the direct mechanism of targeting A. thaliana gene expression.</w:t>
-      </w:r>
-    </w:p>
-    <w:p>
-      <w:pPr>
-        <w:pStyle w:val="ListParagraph"/>
-        <w:numPr>
-          <w:ilvl w:val="2"/>
-          <w:numId w:val="1"/>
-        </w:numPr>
-        <w:rPr>
-          <w:strike/>
-        </w:rPr>
-      </w:pPr>
-      <w:bookmarkStart w:id="2" w:name="_Hlk955382"/>
-      <w:r>
-        <w:rPr>
-          <w:strike/>
-        </w:rPr>
-        <w:t xml:space="preserve">Bcin12g00330 (Topoisomerase II-associated protein PAT1) and Bcin09g06590 (Helicase) </w:t>
-      </w:r>
-      <w:bookmarkEnd w:id="2"/>
-      <w:r>
-        <w:rPr>
-          <w:strike/>
-        </w:rPr>
         <w:t>are eQTL hotspots, which make sense as these genes would have a direct influence on the transcription machinery of B. cinerea. However, I would have assumed that these genes are more conserved in the B. cinerea genomes. Again, I would think that these two eQTL hotspots might be conserved in the coi1 and npr1 as</w:t>
       </w:r>
       <w:r>
@@ -951,22 +949,40 @@
           <w:ilvl w:val="3"/>
           <w:numId w:val="1"/>
         </w:numPr>
-      </w:pPr>
-      <w:r>
+        <w:rPr>
+          <w:strike/>
+        </w:rPr>
+      </w:pPr>
+      <w:r>
+        <w:rPr>
+          <w:strike/>
+        </w:rPr>
         <w:t xml:space="preserve">Bcin12g0330 </w:t>
       </w:r>
       <w:r>
+        <w:rPr>
+          <w:strike/>
+        </w:rPr>
         <w:t>(</w:t>
       </w:r>
       <w:proofErr w:type="spellStart"/>
       <w:r>
+        <w:rPr>
+          <w:strike/>
+        </w:rPr>
         <w:t>Bc</w:t>
       </w:r>
       <w:proofErr w:type="spellEnd"/>
       <w:r>
+        <w:rPr>
+          <w:strike/>
+        </w:rPr>
         <w:t xml:space="preserve">) </w:t>
       </w:r>
       <w:r>
+        <w:rPr>
+          <w:strike/>
+        </w:rPr>
         <w:t>eQTL targets:</w:t>
       </w:r>
     </w:p>
@@ -977,14 +993,20 @@
           <w:ilvl w:val="4"/>
           <w:numId w:val="1"/>
         </w:numPr>
-      </w:pPr>
-      <w:r>
-        <w:t>12_115491</w:t>
-      </w:r>
-      <w:r>
-        <w:t xml:space="preserve"> eQTL targets:</w:t>
-      </w:r>
-      <w:r>
+        <w:rPr>
+          <w:strike/>
+        </w:rPr>
+      </w:pPr>
+      <w:r>
+        <w:rPr>
+          <w:strike/>
+        </w:rPr>
+        <w:t>12_115491 eQTL targets:</w:t>
+      </w:r>
+      <w:r>
+        <w:rPr>
+          <w:strike/>
+        </w:rPr>
         <w:t xml:space="preserve"> enzymes (8/ 37 genes)</w:t>
       </w:r>
     </w:p>
@@ -995,17 +1017,26 @@
           <w:ilvl w:val="4"/>
           <w:numId w:val="1"/>
         </w:numPr>
-      </w:pPr>
-      <w:r>
-        <w:t>12_115511</w:t>
-      </w:r>
-      <w:r>
-        <w:t xml:space="preserve"> eQTL targets:</w:t>
-      </w:r>
-      <w:r>
+        <w:rPr>
+          <w:strike/>
+        </w:rPr>
+      </w:pPr>
+      <w:r>
+        <w:rPr>
+          <w:strike/>
+        </w:rPr>
+        <w:t>12_115511 eQTL targets:</w:t>
+      </w:r>
+      <w:r>
+        <w:rPr>
+          <w:strike/>
+        </w:rPr>
         <w:t xml:space="preserve"> enzymes </w:t>
       </w:r>
       <w:r>
+        <w:rPr>
+          <w:strike/>
+        </w:rPr>
         <w:t>(16/70 genes)</w:t>
       </w:r>
     </w:p>
@@ -1016,16 +1047,28 @@
           <w:ilvl w:val="5"/>
           <w:numId w:val="1"/>
         </w:numPr>
-      </w:pPr>
-      <w:r>
+        <w:rPr>
+          <w:strike/>
+        </w:rPr>
+      </w:pPr>
+      <w:r>
+        <w:rPr>
+          <w:strike/>
+        </w:rPr>
         <w:t xml:space="preserve">BcMIMP1 expressed in planta, BcPIO5 and </w:t>
       </w:r>
       <w:proofErr w:type="spellStart"/>
       <w:r>
+        <w:rPr>
+          <w:strike/>
+        </w:rPr>
         <w:t>Bc</w:t>
       </w:r>
       <w:proofErr w:type="spellEnd"/>
       <w:r>
+        <w:rPr>
+          <w:strike/>
+        </w:rPr>
         <w:t xml:space="preserve"> PIO10 genes with expression peaks at outset of colonization</w:t>
       </w:r>
     </w:p>
@@ -1036,8 +1079,14 @@
           <w:ilvl w:val="5"/>
           <w:numId w:val="1"/>
         </w:numPr>
-      </w:pPr>
-      <w:r>
+        <w:rPr>
+          <w:strike/>
+        </w:rPr>
+      </w:pPr>
+      <w:r>
+        <w:rPr>
+          <w:strike/>
+        </w:rPr>
         <w:t>BcSAK1 MAPK</w:t>
       </w:r>
     </w:p>
@@ -1342,8 +1391,14 @@
           <w:ilvl w:val="4"/>
           <w:numId w:val="1"/>
         </w:numPr>
-      </w:pPr>
-      <w:r>
+        <w:rPr>
+          <w:strike/>
+        </w:rPr>
+      </w:pPr>
+      <w:r>
+        <w:rPr>
+          <w:strike/>
+        </w:rPr>
         <w:t>A little defense, ABA, JA regulation &amp; response, SA response</w:t>
       </w:r>
     </w:p>
@@ -1354,11 +1409,20 @@
           <w:ilvl w:val="4"/>
           <w:numId w:val="1"/>
         </w:numPr>
-      </w:pPr>
-      <w:r>
+        <w:rPr>
+          <w:strike/>
+        </w:rPr>
+      </w:pPr>
+      <w:r>
+        <w:rPr>
+          <w:strike/>
+        </w:rPr>
         <w:t>P</w:t>
       </w:r>
       <w:r>
+        <w:rPr>
+          <w:strike/>
+        </w:rPr>
         <w:t>hotosynthesis</w:t>
       </w:r>
     </w:p>
@@ -1383,6 +1447,310 @@
         </w:numPr>
       </w:pPr>
       <w:r>
+        <w:t>ON PERMUTATIONS</w:t>
+      </w:r>
+    </w:p>
+    <w:p>
+      <w:pPr>
+        <w:pStyle w:val="ListParagraph"/>
+        <w:numPr>
+          <w:ilvl w:val="1"/>
+          <w:numId w:val="1"/>
+        </w:numPr>
+      </w:pPr>
+      <w:proofErr w:type="spellStart"/>
+      <w:r>
+        <w:t>Bc</w:t>
+      </w:r>
+      <w:proofErr w:type="spellEnd"/>
+      <w:r>
+        <w:t xml:space="preserve"> 100/ 99/ 95th percentile:</w:t>
+      </w:r>
+    </w:p>
+    <w:p>
+      <w:pPr>
+        <w:pStyle w:val="ListParagraph"/>
+        <w:numPr>
+          <w:ilvl w:val="2"/>
+          <w:numId w:val="1"/>
+        </w:numPr>
+      </w:pPr>
+      <w:r>
+        <w:t xml:space="preserve">#          0%           1%           5% </w:t>
+      </w:r>
+    </w:p>
+    <w:p>
+      <w:pPr>
+        <w:pStyle w:val="ListParagraph"/>
+        <w:numPr>
+          <w:ilvl w:val="2"/>
+          <w:numId w:val="1"/>
+        </w:numPr>
+      </w:pPr>
+      <w:r>
+        <w:t xml:space="preserve">#1.530313e-07 5.425669e-06 2.172780e-05 </w:t>
+      </w:r>
+    </w:p>
+    <w:p>
+      <w:pPr>
+        <w:pStyle w:val="ListParagraph"/>
+        <w:numPr>
+          <w:ilvl w:val="2"/>
+          <w:numId w:val="1"/>
+        </w:numPr>
+      </w:pPr>
+      <w:r>
+        <w:t xml:space="preserve">#2.092033e-07 4.801529e-06 1.864122e-05 </w:t>
+      </w:r>
+    </w:p>
+    <w:p>
+      <w:pPr>
+        <w:pStyle w:val="ListParagraph"/>
+        <w:numPr>
+          <w:ilvl w:val="2"/>
+          <w:numId w:val="1"/>
+        </w:numPr>
+      </w:pPr>
+      <w:r>
+        <w:t xml:space="preserve">#1.835376e-07 5.526258e-06 1.950385e-05 </w:t>
+      </w:r>
+    </w:p>
+    <w:p>
+      <w:pPr>
+        <w:pStyle w:val="ListParagraph"/>
+        <w:numPr>
+          <w:ilvl w:val="2"/>
+          <w:numId w:val="1"/>
+        </w:numPr>
+      </w:pPr>
+      <w:r>
+        <w:t xml:space="preserve">#2.949698e-08 4.325383e-06 2.021054e-05 </w:t>
+      </w:r>
+    </w:p>
+    <w:p>
+      <w:pPr>
+        <w:pStyle w:val="ListParagraph"/>
+        <w:numPr>
+          <w:ilvl w:val="2"/>
+          <w:numId w:val="1"/>
+        </w:numPr>
+      </w:pPr>
+      <w:r>
+        <w:t xml:space="preserve">#1.034973e-07 5.034284e-06 1.795980e-05 </w:t>
+      </w:r>
+    </w:p>
+    <w:p>
+      <w:pPr>
+        <w:pStyle w:val="ListParagraph"/>
+        <w:numPr>
+          <w:ilvl w:val="2"/>
+          <w:numId w:val="1"/>
+        </w:numPr>
+      </w:pPr>
+      <w:bookmarkStart w:id="2" w:name="_GoBack"/>
+      <w:bookmarkEnd w:id="2"/>
+      <w:r>
+        <w:t>average 5% = 6.8e-05</w:t>
+      </w:r>
+    </w:p>
+    <w:p>
+      <w:pPr>
+        <w:pStyle w:val="ListParagraph"/>
+        <w:numPr>
+          <w:ilvl w:val="1"/>
+          <w:numId w:val="1"/>
+        </w:numPr>
+      </w:pPr>
+      <w:r>
+        <w:t xml:space="preserve">Max </w:t>
+      </w:r>
+      <w:proofErr w:type="spellStart"/>
+      <w:r>
+        <w:t>Bc</w:t>
+      </w:r>
+      <w:proofErr w:type="spellEnd"/>
+      <w:r>
+        <w:t xml:space="preserve"> permutation hotspot size (largest hotspot out of 5 permutations) = 11 genes (7 occurrences total, 0 to 3 occurrences per permutation)</w:t>
+      </w:r>
+    </w:p>
+    <w:p>
+      <w:pPr>
+        <w:pStyle w:val="ListParagraph"/>
+        <w:numPr>
+          <w:ilvl w:val="1"/>
+          <w:numId w:val="1"/>
+        </w:numPr>
+      </w:pPr>
+      <w:r>
+        <w:t>AND removed any SNPs with permuted hotspot size &gt; 3 (from ANY of the 5 permutations) (1156 total)</w:t>
+      </w:r>
+    </w:p>
+    <w:p>
+      <w:pPr>
+        <w:pStyle w:val="ListParagraph"/>
+        <w:numPr>
+          <w:ilvl w:val="1"/>
+          <w:numId w:val="1"/>
+        </w:numPr>
+      </w:pPr>
+      <w:r>
+        <w:t>currently unaddressed: significance (p-</w:t>
+      </w:r>
+      <w:proofErr w:type="spellStart"/>
+      <w:r>
+        <w:t>val</w:t>
+      </w:r>
+      <w:proofErr w:type="spellEnd"/>
+      <w:r>
+        <w:t>) of SNPs that made it into hotspot counts. ignore for now...</w:t>
+      </w:r>
+    </w:p>
+    <w:p>
+      <w:pPr>
+        <w:pStyle w:val="ListParagraph"/>
+        <w:numPr>
+          <w:ilvl w:val="1"/>
+          <w:numId w:val="1"/>
+        </w:numPr>
+      </w:pPr>
+      <w:r>
+        <w:t>At 100/ 99/ 95th percentile:</w:t>
+      </w:r>
+    </w:p>
+    <w:p>
+      <w:pPr>
+        <w:pStyle w:val="ListParagraph"/>
+        <w:numPr>
+          <w:ilvl w:val="2"/>
+          <w:numId w:val="1"/>
+        </w:numPr>
+      </w:pPr>
+      <w:r>
+        <w:lastRenderedPageBreak/>
+        <w:t xml:space="preserve">#          0%           1%           5% </w:t>
+      </w:r>
+    </w:p>
+    <w:p>
+      <w:pPr>
+        <w:pStyle w:val="ListParagraph"/>
+        <w:numPr>
+          <w:ilvl w:val="2"/>
+          <w:numId w:val="1"/>
+        </w:numPr>
+      </w:pPr>
+      <w:r>
+        <w:t>#3.461793e-08 6.564719e-06 3.014453e-05</w:t>
+      </w:r>
+    </w:p>
+    <w:p>
+      <w:pPr>
+        <w:pStyle w:val="ListParagraph"/>
+        <w:numPr>
+          <w:ilvl w:val="2"/>
+          <w:numId w:val="1"/>
+        </w:numPr>
+      </w:pPr>
+      <w:r>
+        <w:t xml:space="preserve">#4.923707e-08 5.760712e-06 2.742912e-05 </w:t>
+      </w:r>
+    </w:p>
+    <w:p>
+      <w:pPr>
+        <w:pStyle w:val="ListParagraph"/>
+        <w:numPr>
+          <w:ilvl w:val="2"/>
+          <w:numId w:val="1"/>
+        </w:numPr>
+      </w:pPr>
+      <w:r>
+        <w:t>#4.211615e-08 6.002506e-06 2.886701e-05</w:t>
+      </w:r>
+    </w:p>
+    <w:p>
+      <w:pPr>
+        <w:pStyle w:val="ListParagraph"/>
+        <w:numPr>
+          <w:ilvl w:val="2"/>
+          <w:numId w:val="1"/>
+        </w:numPr>
+      </w:pPr>
+      <w:r>
+        <w:t xml:space="preserve">#5.873342e-08 5.530269e-06 2.790771e-05 </w:t>
+      </w:r>
+    </w:p>
+    <w:p>
+      <w:pPr>
+        <w:pStyle w:val="ListParagraph"/>
+        <w:numPr>
+          <w:ilvl w:val="2"/>
+          <w:numId w:val="1"/>
+        </w:numPr>
+      </w:pPr>
+      <w:r>
+        <w:t>#2.926053e-08 6.571152e-06 3.071604e-05</w:t>
+      </w:r>
+    </w:p>
+    <w:p>
+      <w:pPr>
+        <w:pStyle w:val="ListParagraph"/>
+        <w:numPr>
+          <w:ilvl w:val="1"/>
+          <w:numId w:val="1"/>
+        </w:numPr>
+      </w:pPr>
+      <w:r>
+        <w:t xml:space="preserve">Max At </w:t>
+      </w:r>
+      <w:proofErr w:type="spellStart"/>
+      <w:r>
+        <w:t>permut</w:t>
+      </w:r>
+      <w:proofErr w:type="spellEnd"/>
+      <w:r>
+        <w:t xml:space="preserve"> hotspot size = 80 genes (1 occurrence </w:t>
+      </w:r>
+      <w:proofErr w:type="gramStart"/>
+      <w:r>
+        <w:t>total)...</w:t>
+      </w:r>
+      <w:proofErr w:type="gramEnd"/>
+      <w:r>
+        <w:t xml:space="preserve"> (2 occurrences at max of 56 genes)</w:t>
+      </w:r>
+    </w:p>
+    <w:p>
+      <w:pPr>
+        <w:pStyle w:val="ListParagraph"/>
+        <w:numPr>
+          <w:ilvl w:val="1"/>
+          <w:numId w:val="1"/>
+        </w:numPr>
+      </w:pPr>
+      <w:r>
+        <w:t>AND removed any SNPs with permuted hotspot size &gt; 3 (from ANY of the 5 permutations) (7992 total)</w:t>
+      </w:r>
+    </w:p>
+    <w:p>
+      <w:pPr>
+        <w:pStyle w:val="ListParagraph"/>
+        <w:numPr>
+          <w:ilvl w:val="1"/>
+          <w:numId w:val="1"/>
+        </w:numPr>
+      </w:pPr>
+      <w:r>
+        <w:t>of 237,878 SNPs against the B. cinerea B05.10 genome (Atwell, Corwin et al. 2018). We used haploid binary SNP calls with MAF &gt; 0.20 and &lt;20% missingness.</w:t>
+      </w:r>
+    </w:p>
+    <w:p>
+      <w:pPr>
+        <w:pStyle w:val="ListParagraph"/>
+        <w:numPr>
+          <w:ilvl w:val="0"/>
+          <w:numId w:val="1"/>
+        </w:numPr>
+      </w:pPr>
+      <w:r>
         <w:t>Additional analysis options</w:t>
       </w:r>
     </w:p>
@@ -1539,7 +1907,6 @@
         </w:numPr>
       </w:pPr>
       <w:r>
-        <w:lastRenderedPageBreak/>
         <w:t xml:space="preserve">Have the option of clustering into linked networks based on these. Could look at network structure, gene ontology, look for overlap with </w:t>
       </w:r>
       <w:r>

</xml_diff>